<commit_message>
Manual jQuery parte 7 y 8
</commit_message>
<xml_diff>
--- a/jquery/manual_jquery_4_5_6/preguntas_teoricas_jquery_parte4_5_6.docx
+++ b/jquery/manual_jquery_4_5_6/preguntas_teoricas_jquery_parte4_5_6.docx
@@ -33,22 +33,8 @@
             <w:szCs w:val="24"/>
             <w:shd w:val="clear" w:color="auto" w:fill="FFFFFF"/>
           </w:rPr>
-          <w:t xml:space="preserve">manual </w:t>
+          <w:t>manual jQuery</w:t>
         </w:r>
-        <w:proofErr w:type="spellStart"/>
-        <w:r>
-          <w:rPr>
-            <w:rStyle w:val="Hipervnculo"/>
-            <w:rFonts w:ascii="Times New Roman" w:hAnsi="Times New Roman" w:cs="Times New Roman"/>
-            <w:b/>
-            <w:color w:val="697F55"/>
-            <w:sz w:val="24"/>
-            <w:szCs w:val="24"/>
-            <w:shd w:val="clear" w:color="auto" w:fill="FFFFFF"/>
-          </w:rPr>
-          <w:t>jQuery</w:t>
-        </w:r>
-        <w:proofErr w:type="spellEnd"/>
       </w:hyperlink>
       <w:r>
         <w:rPr>
@@ -996,7 +982,6 @@
                 <w:lang w:eastAsia="es-ES"/>
               </w:rPr>
             </w:pPr>
-            <w:proofErr w:type="spellStart"/>
             <w:r>
               <w:rPr>
                 <w:rFonts w:ascii="Times New Roman" w:eastAsia="Times New Roman" w:hAnsi="Times New Roman" w:cs="Times New Roman"/>
@@ -1007,7 +992,6 @@
               </w:rPr>
               <w:t>onblur</w:t>
             </w:r>
-            <w:proofErr w:type="spellEnd"/>
           </w:p>
         </w:tc>
         <w:tc>
@@ -1088,117 +1072,7 @@
                 <w:szCs w:val="24"/>
                 <w:lang w:eastAsia="es-ES"/>
               </w:rPr>
-              <w:t>&lt;</w:t>
-            </w:r>
-            <w:proofErr w:type="spellStart"/>
-            <w:r>
-              <w:rPr>
-                <w:rFonts w:ascii="Times New Roman" w:eastAsia="Times New Roman" w:hAnsi="Times New Roman" w:cs="Times New Roman"/>
-                <w:color w:val="555555"/>
-                <w:sz w:val="24"/>
-                <w:szCs w:val="24"/>
-                <w:lang w:eastAsia="es-ES"/>
-              </w:rPr>
-              <w:t>button</w:t>
-            </w:r>
-            <w:proofErr w:type="spellEnd"/>
-            <w:r>
-              <w:rPr>
-                <w:rFonts w:ascii="Times New Roman" w:eastAsia="Times New Roman" w:hAnsi="Times New Roman" w:cs="Times New Roman"/>
-                <w:color w:val="555555"/>
-                <w:sz w:val="24"/>
-                <w:szCs w:val="24"/>
-                <w:lang w:eastAsia="es-ES"/>
-              </w:rPr>
-              <w:t>&gt;, &lt;input&gt;, &lt;</w:t>
-            </w:r>
-            <w:proofErr w:type="spellStart"/>
-            <w:r>
-              <w:rPr>
-                <w:rFonts w:ascii="Times New Roman" w:eastAsia="Times New Roman" w:hAnsi="Times New Roman" w:cs="Times New Roman"/>
-                <w:color w:val="555555"/>
-                <w:sz w:val="24"/>
-                <w:szCs w:val="24"/>
-                <w:lang w:eastAsia="es-ES"/>
-              </w:rPr>
-              <w:t>label</w:t>
-            </w:r>
-            <w:proofErr w:type="spellEnd"/>
-            <w:r>
-              <w:rPr>
-                <w:rFonts w:ascii="Times New Roman" w:eastAsia="Times New Roman" w:hAnsi="Times New Roman" w:cs="Times New Roman"/>
-                <w:color w:val="555555"/>
-                <w:sz w:val="24"/>
-                <w:szCs w:val="24"/>
-                <w:lang w:eastAsia="es-ES"/>
-              </w:rPr>
-              <w:t>&gt;,&lt;</w:t>
-            </w:r>
-            <w:proofErr w:type="spellStart"/>
-            <w:r>
-              <w:rPr>
-                <w:rFonts w:ascii="Times New Roman" w:eastAsia="Times New Roman" w:hAnsi="Times New Roman" w:cs="Times New Roman"/>
-                <w:color w:val="555555"/>
-                <w:sz w:val="24"/>
-                <w:szCs w:val="24"/>
-                <w:lang w:eastAsia="es-ES"/>
-              </w:rPr>
-              <w:t>select</w:t>
-            </w:r>
-            <w:proofErr w:type="spellEnd"/>
-            <w:r>
-              <w:rPr>
-                <w:rFonts w:ascii="Times New Roman" w:eastAsia="Times New Roman" w:hAnsi="Times New Roman" w:cs="Times New Roman"/>
-                <w:color w:val="555555"/>
-                <w:sz w:val="24"/>
-                <w:szCs w:val="24"/>
-                <w:lang w:eastAsia="es-ES"/>
-              </w:rPr>
-              <w:t>&gt;, &lt;</w:t>
-            </w:r>
-            <w:proofErr w:type="spellStart"/>
-            <w:r>
-              <w:rPr>
-                <w:rFonts w:ascii="Times New Roman" w:eastAsia="Times New Roman" w:hAnsi="Times New Roman" w:cs="Times New Roman"/>
-                <w:color w:val="555555"/>
-                <w:sz w:val="24"/>
-                <w:szCs w:val="24"/>
-                <w:lang w:eastAsia="es-ES"/>
-              </w:rPr>
-              <w:t>textarea</w:t>
-            </w:r>
-            <w:proofErr w:type="spellEnd"/>
-            <w:r>
-              <w:rPr>
-                <w:rFonts w:ascii="Times New Roman" w:eastAsia="Times New Roman" w:hAnsi="Times New Roman" w:cs="Times New Roman"/>
-                <w:color w:val="555555"/>
-                <w:sz w:val="24"/>
-                <w:szCs w:val="24"/>
-                <w:lang w:eastAsia="es-ES"/>
-              </w:rPr>
-              <w:t>&gt;, &lt;</w:t>
-            </w:r>
-            <w:proofErr w:type="spellStart"/>
-            <w:r>
-              <w:rPr>
-                <w:rFonts w:ascii="Times New Roman" w:eastAsia="Times New Roman" w:hAnsi="Times New Roman" w:cs="Times New Roman"/>
-                <w:color w:val="555555"/>
-                <w:sz w:val="24"/>
-                <w:szCs w:val="24"/>
-                <w:lang w:eastAsia="es-ES"/>
-              </w:rPr>
-              <w:t>body</w:t>
-            </w:r>
-            <w:proofErr w:type="spellEnd"/>
-            <w:r>
-              <w:rPr>
-                <w:rFonts w:ascii="Times New Roman" w:eastAsia="Times New Roman" w:hAnsi="Times New Roman" w:cs="Times New Roman"/>
-                <w:color w:val="555555"/>
-                <w:sz w:val="24"/>
-                <w:szCs w:val="24"/>
-                <w:lang w:eastAsia="es-ES"/>
-              </w:rPr>
-              <w:t>&gt;</w:t>
+              <w:t>&lt;button&gt;, &lt;input&gt;, &lt;label&gt;,&lt;select&gt;, &lt;textarea&gt;, &lt;body&gt;</w:t>
             </w:r>
           </w:p>
         </w:tc>
@@ -1233,7 +1107,6 @@
                 <w:lang w:eastAsia="es-ES"/>
               </w:rPr>
             </w:pPr>
-            <w:proofErr w:type="spellStart"/>
             <w:r>
               <w:rPr>
                 <w:rFonts w:ascii="Times New Roman" w:eastAsia="Times New Roman" w:hAnsi="Times New Roman" w:cs="Times New Roman"/>
@@ -1244,7 +1117,6 @@
               </w:rPr>
               <w:t>onchange</w:t>
             </w:r>
-            <w:proofErr w:type="spellEnd"/>
           </w:p>
         </w:tc>
         <w:tc>
@@ -1325,51 +1197,7 @@
                 <w:szCs w:val="24"/>
                 <w:lang w:eastAsia="es-ES"/>
               </w:rPr>
-              <w:t>&lt;input&gt;, &lt;</w:t>
-            </w:r>
-            <w:proofErr w:type="spellStart"/>
-            <w:r>
-              <w:rPr>
-                <w:rFonts w:ascii="Times New Roman" w:eastAsia="Times New Roman" w:hAnsi="Times New Roman" w:cs="Times New Roman"/>
-                <w:color w:val="555555"/>
-                <w:sz w:val="24"/>
-                <w:szCs w:val="24"/>
-                <w:lang w:eastAsia="es-ES"/>
-              </w:rPr>
-              <w:t>select</w:t>
-            </w:r>
-            <w:proofErr w:type="spellEnd"/>
-            <w:r>
-              <w:rPr>
-                <w:rFonts w:ascii="Times New Roman" w:eastAsia="Times New Roman" w:hAnsi="Times New Roman" w:cs="Times New Roman"/>
-                <w:color w:val="555555"/>
-                <w:sz w:val="24"/>
-                <w:szCs w:val="24"/>
-                <w:lang w:eastAsia="es-ES"/>
-              </w:rPr>
-              <w:t>&gt;, &lt;</w:t>
-            </w:r>
-            <w:proofErr w:type="spellStart"/>
-            <w:r>
-              <w:rPr>
-                <w:rFonts w:ascii="Times New Roman" w:eastAsia="Times New Roman" w:hAnsi="Times New Roman" w:cs="Times New Roman"/>
-                <w:color w:val="555555"/>
-                <w:sz w:val="24"/>
-                <w:szCs w:val="24"/>
-                <w:lang w:eastAsia="es-ES"/>
-              </w:rPr>
-              <w:t>textarea</w:t>
-            </w:r>
-            <w:proofErr w:type="spellEnd"/>
-            <w:r>
-              <w:rPr>
-                <w:rFonts w:ascii="Times New Roman" w:eastAsia="Times New Roman" w:hAnsi="Times New Roman" w:cs="Times New Roman"/>
-                <w:color w:val="555555"/>
-                <w:sz w:val="24"/>
-                <w:szCs w:val="24"/>
-                <w:lang w:eastAsia="es-ES"/>
-              </w:rPr>
-              <w:t>&gt;</w:t>
+              <w:t>&lt;input&gt;, &lt;select&gt;, &lt;textarea&gt;</w:t>
             </w:r>
           </w:p>
         </w:tc>
@@ -1404,7 +1232,6 @@
                 <w:lang w:eastAsia="es-ES"/>
               </w:rPr>
             </w:pPr>
-            <w:proofErr w:type="spellStart"/>
             <w:r>
               <w:rPr>
                 <w:rFonts w:ascii="Times New Roman" w:eastAsia="Times New Roman" w:hAnsi="Times New Roman" w:cs="Times New Roman"/>
@@ -1416,7 +1243,6 @@
               <w:lastRenderedPageBreak/>
               <w:t>onclick</w:t>
             </w:r>
-            <w:proofErr w:type="spellEnd"/>
           </w:p>
         </w:tc>
         <w:tc>
@@ -1532,7 +1358,6 @@
                 <w:lang w:eastAsia="es-ES"/>
               </w:rPr>
             </w:pPr>
-            <w:proofErr w:type="spellStart"/>
             <w:r>
               <w:rPr>
                 <w:rFonts w:ascii="Times New Roman" w:eastAsia="Times New Roman" w:hAnsi="Times New Roman" w:cs="Times New Roman"/>
@@ -1543,7 +1368,6 @@
               </w:rPr>
               <w:t>ondblclick</w:t>
             </w:r>
-            <w:proofErr w:type="spellEnd"/>
           </w:p>
         </w:tc>
         <w:tc>
@@ -1659,7 +1483,6 @@
                 <w:lang w:eastAsia="es-ES"/>
               </w:rPr>
             </w:pPr>
-            <w:proofErr w:type="spellStart"/>
             <w:r>
               <w:rPr>
                 <w:rFonts w:ascii="Times New Roman" w:eastAsia="Times New Roman" w:hAnsi="Times New Roman" w:cs="Times New Roman"/>
@@ -1670,7 +1493,6 @@
               </w:rPr>
               <w:t>onfocus</w:t>
             </w:r>
-            <w:proofErr w:type="spellEnd"/>
           </w:p>
         </w:tc>
         <w:tc>
@@ -1751,117 +1573,7 @@
                 <w:szCs w:val="24"/>
                 <w:lang w:eastAsia="es-ES"/>
               </w:rPr>
-              <w:t>&lt;</w:t>
-            </w:r>
-            <w:proofErr w:type="spellStart"/>
-            <w:r>
-              <w:rPr>
-                <w:rFonts w:ascii="Times New Roman" w:eastAsia="Times New Roman" w:hAnsi="Times New Roman" w:cs="Times New Roman"/>
-                <w:color w:val="555555"/>
-                <w:sz w:val="24"/>
-                <w:szCs w:val="24"/>
-                <w:lang w:eastAsia="es-ES"/>
-              </w:rPr>
-              <w:t>button</w:t>
-            </w:r>
-            <w:proofErr w:type="spellEnd"/>
-            <w:r>
-              <w:rPr>
-                <w:rFonts w:ascii="Times New Roman" w:eastAsia="Times New Roman" w:hAnsi="Times New Roman" w:cs="Times New Roman"/>
-                <w:color w:val="555555"/>
-                <w:sz w:val="24"/>
-                <w:szCs w:val="24"/>
-                <w:lang w:eastAsia="es-ES"/>
-              </w:rPr>
-              <w:t>&gt;, &lt;input&gt;, &lt;</w:t>
-            </w:r>
-            <w:proofErr w:type="spellStart"/>
-            <w:r>
-              <w:rPr>
-                <w:rFonts w:ascii="Times New Roman" w:eastAsia="Times New Roman" w:hAnsi="Times New Roman" w:cs="Times New Roman"/>
-                <w:color w:val="555555"/>
-                <w:sz w:val="24"/>
-                <w:szCs w:val="24"/>
-                <w:lang w:eastAsia="es-ES"/>
-              </w:rPr>
-              <w:t>label</w:t>
-            </w:r>
-            <w:proofErr w:type="spellEnd"/>
-            <w:r>
-              <w:rPr>
-                <w:rFonts w:ascii="Times New Roman" w:eastAsia="Times New Roman" w:hAnsi="Times New Roman" w:cs="Times New Roman"/>
-                <w:color w:val="555555"/>
-                <w:sz w:val="24"/>
-                <w:szCs w:val="24"/>
-                <w:lang w:eastAsia="es-ES"/>
-              </w:rPr>
-              <w:t>&gt;,&lt;</w:t>
-            </w:r>
-            <w:proofErr w:type="spellStart"/>
-            <w:r>
-              <w:rPr>
-                <w:rFonts w:ascii="Times New Roman" w:eastAsia="Times New Roman" w:hAnsi="Times New Roman" w:cs="Times New Roman"/>
-                <w:color w:val="555555"/>
-                <w:sz w:val="24"/>
-                <w:szCs w:val="24"/>
-                <w:lang w:eastAsia="es-ES"/>
-              </w:rPr>
-              <w:t>select</w:t>
-            </w:r>
-            <w:proofErr w:type="spellEnd"/>
-            <w:r>
-              <w:rPr>
-                <w:rFonts w:ascii="Times New Roman" w:eastAsia="Times New Roman" w:hAnsi="Times New Roman" w:cs="Times New Roman"/>
-                <w:color w:val="555555"/>
-                <w:sz w:val="24"/>
-                <w:szCs w:val="24"/>
-                <w:lang w:eastAsia="es-ES"/>
-              </w:rPr>
-              <w:t>&gt;, &lt;</w:t>
-            </w:r>
-            <w:proofErr w:type="spellStart"/>
-            <w:r>
-              <w:rPr>
-                <w:rFonts w:ascii="Times New Roman" w:eastAsia="Times New Roman" w:hAnsi="Times New Roman" w:cs="Times New Roman"/>
-                <w:color w:val="555555"/>
-                <w:sz w:val="24"/>
-                <w:szCs w:val="24"/>
-                <w:lang w:eastAsia="es-ES"/>
-              </w:rPr>
-              <w:t>textarea</w:t>
-            </w:r>
-            <w:proofErr w:type="spellEnd"/>
-            <w:r>
-              <w:rPr>
-                <w:rFonts w:ascii="Times New Roman" w:eastAsia="Times New Roman" w:hAnsi="Times New Roman" w:cs="Times New Roman"/>
-                <w:color w:val="555555"/>
-                <w:sz w:val="24"/>
-                <w:szCs w:val="24"/>
-                <w:lang w:eastAsia="es-ES"/>
-              </w:rPr>
-              <w:t>&gt;, &lt;</w:t>
-            </w:r>
-            <w:proofErr w:type="spellStart"/>
-            <w:r>
-              <w:rPr>
-                <w:rFonts w:ascii="Times New Roman" w:eastAsia="Times New Roman" w:hAnsi="Times New Roman" w:cs="Times New Roman"/>
-                <w:color w:val="555555"/>
-                <w:sz w:val="24"/>
-                <w:szCs w:val="24"/>
-                <w:lang w:eastAsia="es-ES"/>
-              </w:rPr>
-              <w:t>body</w:t>
-            </w:r>
-            <w:proofErr w:type="spellEnd"/>
-            <w:r>
-              <w:rPr>
-                <w:rFonts w:ascii="Times New Roman" w:eastAsia="Times New Roman" w:hAnsi="Times New Roman" w:cs="Times New Roman"/>
-                <w:color w:val="555555"/>
-                <w:sz w:val="24"/>
-                <w:szCs w:val="24"/>
-                <w:lang w:eastAsia="es-ES"/>
-              </w:rPr>
-              <w:t>&gt;</w:t>
+              <w:t>&lt;button&gt;, &lt;input&gt;, &lt;label&gt;,&lt;select&gt;, &lt;textarea&gt;, &lt;body&gt;</w:t>
             </w:r>
           </w:p>
         </w:tc>
@@ -1896,7 +1608,6 @@
                 <w:lang w:eastAsia="es-ES"/>
               </w:rPr>
             </w:pPr>
-            <w:proofErr w:type="spellStart"/>
             <w:r>
               <w:rPr>
                 <w:rFonts w:ascii="Times New Roman" w:eastAsia="Times New Roman" w:hAnsi="Times New Roman" w:cs="Times New Roman"/>
@@ -1907,7 +1618,6 @@
               </w:rPr>
               <w:t>onkeydown</w:t>
             </w:r>
-            <w:proofErr w:type="spellEnd"/>
           </w:p>
         </w:tc>
         <w:tc>
@@ -1988,29 +1698,7 @@
                 <w:szCs w:val="24"/>
                 <w:lang w:eastAsia="es-ES"/>
               </w:rPr>
-              <w:t>Elementos de formulario y &lt;</w:t>
-            </w:r>
-            <w:proofErr w:type="spellStart"/>
-            <w:r>
-              <w:rPr>
-                <w:rFonts w:ascii="Times New Roman" w:eastAsia="Times New Roman" w:hAnsi="Times New Roman" w:cs="Times New Roman"/>
-                <w:color w:val="555555"/>
-                <w:sz w:val="24"/>
-                <w:szCs w:val="24"/>
-                <w:lang w:eastAsia="es-ES"/>
-              </w:rPr>
-              <w:t>body</w:t>
-            </w:r>
-            <w:proofErr w:type="spellEnd"/>
-            <w:r>
-              <w:rPr>
-                <w:rFonts w:ascii="Times New Roman" w:eastAsia="Times New Roman" w:hAnsi="Times New Roman" w:cs="Times New Roman"/>
-                <w:color w:val="555555"/>
-                <w:sz w:val="24"/>
-                <w:szCs w:val="24"/>
-                <w:lang w:eastAsia="es-ES"/>
-              </w:rPr>
-              <w:t>&gt;</w:t>
+              <w:t>Elementos de formulario y &lt;body&gt;</w:t>
             </w:r>
           </w:p>
         </w:tc>
@@ -2045,7 +1733,6 @@
                 <w:lang w:eastAsia="es-ES"/>
               </w:rPr>
             </w:pPr>
-            <w:proofErr w:type="spellStart"/>
             <w:r>
               <w:rPr>
                 <w:rFonts w:ascii="Times New Roman" w:eastAsia="Times New Roman" w:hAnsi="Times New Roman" w:cs="Times New Roman"/>
@@ -2056,7 +1743,6 @@
               </w:rPr>
               <w:t>onkeypress</w:t>
             </w:r>
-            <w:proofErr w:type="spellEnd"/>
           </w:p>
         </w:tc>
         <w:tc>
@@ -2137,29 +1823,7 @@
                 <w:szCs w:val="24"/>
                 <w:lang w:eastAsia="es-ES"/>
               </w:rPr>
-              <w:t>Elementos de formulario y &lt;</w:t>
-            </w:r>
-            <w:proofErr w:type="spellStart"/>
-            <w:r>
-              <w:rPr>
-                <w:rFonts w:ascii="Times New Roman" w:eastAsia="Times New Roman" w:hAnsi="Times New Roman" w:cs="Times New Roman"/>
-                <w:color w:val="555555"/>
-                <w:sz w:val="24"/>
-                <w:szCs w:val="24"/>
-                <w:lang w:eastAsia="es-ES"/>
-              </w:rPr>
-              <w:t>body</w:t>
-            </w:r>
-            <w:proofErr w:type="spellEnd"/>
-            <w:r>
-              <w:rPr>
-                <w:rFonts w:ascii="Times New Roman" w:eastAsia="Times New Roman" w:hAnsi="Times New Roman" w:cs="Times New Roman"/>
-                <w:color w:val="555555"/>
-                <w:sz w:val="24"/>
-                <w:szCs w:val="24"/>
-                <w:lang w:eastAsia="es-ES"/>
-              </w:rPr>
-              <w:t>&gt;</w:t>
+              <w:t>Elementos de formulario y &lt;body&gt;</w:t>
             </w:r>
           </w:p>
         </w:tc>
@@ -2194,7 +1858,6 @@
                 <w:lang w:eastAsia="es-ES"/>
               </w:rPr>
             </w:pPr>
-            <w:proofErr w:type="spellStart"/>
             <w:r>
               <w:rPr>
                 <w:rFonts w:ascii="Times New Roman" w:eastAsia="Times New Roman" w:hAnsi="Times New Roman" w:cs="Times New Roman"/>
@@ -2205,7 +1868,6 @@
               </w:rPr>
               <w:t>onkeyup</w:t>
             </w:r>
-            <w:proofErr w:type="spellEnd"/>
           </w:p>
         </w:tc>
         <w:tc>
@@ -2286,29 +1948,7 @@
                 <w:szCs w:val="24"/>
                 <w:lang w:eastAsia="es-ES"/>
               </w:rPr>
-              <w:t>Elementos de formulario y &lt;</w:t>
-            </w:r>
-            <w:proofErr w:type="spellStart"/>
-            <w:r>
-              <w:rPr>
-                <w:rFonts w:ascii="Times New Roman" w:eastAsia="Times New Roman" w:hAnsi="Times New Roman" w:cs="Times New Roman"/>
-                <w:color w:val="555555"/>
-                <w:sz w:val="24"/>
-                <w:szCs w:val="24"/>
-                <w:lang w:eastAsia="es-ES"/>
-              </w:rPr>
-              <w:t>body</w:t>
-            </w:r>
-            <w:proofErr w:type="spellEnd"/>
-            <w:r>
-              <w:rPr>
-                <w:rFonts w:ascii="Times New Roman" w:eastAsia="Times New Roman" w:hAnsi="Times New Roman" w:cs="Times New Roman"/>
-                <w:color w:val="555555"/>
-                <w:sz w:val="24"/>
-                <w:szCs w:val="24"/>
-                <w:lang w:eastAsia="es-ES"/>
-              </w:rPr>
-              <w:t>&gt;</w:t>
+              <w:t>Elementos de formulario y &lt;body&gt;</w:t>
             </w:r>
           </w:p>
         </w:tc>
@@ -2343,7 +1983,6 @@
                 <w:lang w:eastAsia="es-ES"/>
               </w:rPr>
             </w:pPr>
-            <w:proofErr w:type="spellStart"/>
             <w:r>
               <w:rPr>
                 <w:rFonts w:ascii="Times New Roman" w:eastAsia="Times New Roman" w:hAnsi="Times New Roman" w:cs="Times New Roman"/>
@@ -2354,7 +1993,6 @@
               </w:rPr>
               <w:t>onload</w:t>
             </w:r>
-            <w:proofErr w:type="spellEnd"/>
           </w:p>
         </w:tc>
         <w:tc>
@@ -2435,29 +2073,7 @@
                 <w:szCs w:val="24"/>
                 <w:lang w:eastAsia="es-ES"/>
               </w:rPr>
-              <w:t>&lt;</w:t>
-            </w:r>
-            <w:proofErr w:type="spellStart"/>
-            <w:r>
-              <w:rPr>
-                <w:rFonts w:ascii="Times New Roman" w:eastAsia="Times New Roman" w:hAnsi="Times New Roman" w:cs="Times New Roman"/>
-                <w:color w:val="555555"/>
-                <w:sz w:val="24"/>
-                <w:szCs w:val="24"/>
-                <w:lang w:eastAsia="es-ES"/>
-              </w:rPr>
-              <w:t>body</w:t>
-            </w:r>
-            <w:proofErr w:type="spellEnd"/>
-            <w:r>
-              <w:rPr>
-                <w:rFonts w:ascii="Times New Roman" w:eastAsia="Times New Roman" w:hAnsi="Times New Roman" w:cs="Times New Roman"/>
-                <w:color w:val="555555"/>
-                <w:sz w:val="24"/>
-                <w:szCs w:val="24"/>
-                <w:lang w:eastAsia="es-ES"/>
-              </w:rPr>
-              <w:t>&gt;</w:t>
+              <w:t>&lt;body&gt;</w:t>
             </w:r>
           </w:p>
         </w:tc>
@@ -2492,7 +2108,6 @@
                 <w:lang w:eastAsia="es-ES"/>
               </w:rPr>
             </w:pPr>
-            <w:proofErr w:type="spellStart"/>
             <w:r>
               <w:rPr>
                 <w:rFonts w:ascii="Times New Roman" w:eastAsia="Times New Roman" w:hAnsi="Times New Roman" w:cs="Times New Roman"/>
@@ -2503,7 +2118,6 @@
               </w:rPr>
               <w:t>onmousedown</w:t>
             </w:r>
-            <w:proofErr w:type="spellEnd"/>
           </w:p>
         </w:tc>
         <w:tc>
@@ -2619,7 +2233,6 @@
                 <w:lang w:eastAsia="es-ES"/>
               </w:rPr>
             </w:pPr>
-            <w:proofErr w:type="spellStart"/>
             <w:r>
               <w:rPr>
                 <w:rFonts w:ascii="Times New Roman" w:eastAsia="Times New Roman" w:hAnsi="Times New Roman" w:cs="Times New Roman"/>
@@ -2630,7 +2243,6 @@
               </w:rPr>
               <w:t>onmousemove</w:t>
             </w:r>
-            <w:proofErr w:type="spellEnd"/>
           </w:p>
         </w:tc>
         <w:tc>
@@ -2746,7 +2358,6 @@
                 <w:lang w:eastAsia="es-ES"/>
               </w:rPr>
             </w:pPr>
-            <w:proofErr w:type="spellStart"/>
             <w:r>
               <w:rPr>
                 <w:rFonts w:ascii="Times New Roman" w:eastAsia="Times New Roman" w:hAnsi="Times New Roman" w:cs="Times New Roman"/>
@@ -2757,7 +2368,6 @@
               </w:rPr>
               <w:t>onmouseout</w:t>
             </w:r>
-            <w:proofErr w:type="spellEnd"/>
           </w:p>
         </w:tc>
         <w:tc>
@@ -2895,7 +2505,6 @@
                 <w:lang w:eastAsia="es-ES"/>
               </w:rPr>
             </w:pPr>
-            <w:proofErr w:type="spellStart"/>
             <w:r>
               <w:rPr>
                 <w:rFonts w:ascii="Times New Roman" w:eastAsia="Times New Roman" w:hAnsi="Times New Roman" w:cs="Times New Roman"/>
@@ -2906,7 +2515,6 @@
               </w:rPr>
               <w:t>onmouseover</w:t>
             </w:r>
-            <w:proofErr w:type="spellEnd"/>
           </w:p>
         </w:tc>
         <w:tc>
@@ -3044,7 +2652,6 @@
                 <w:lang w:eastAsia="es-ES"/>
               </w:rPr>
             </w:pPr>
-            <w:proofErr w:type="spellStart"/>
             <w:r>
               <w:rPr>
                 <w:rFonts w:ascii="Times New Roman" w:eastAsia="Times New Roman" w:hAnsi="Times New Roman" w:cs="Times New Roman"/>
@@ -3055,7 +2662,6 @@
               </w:rPr>
               <w:t>onmouseup</w:t>
             </w:r>
-            <w:proofErr w:type="spellEnd"/>
           </w:p>
         </w:tc>
         <w:tc>
@@ -3171,7 +2777,6 @@
                 <w:lang w:eastAsia="es-ES"/>
               </w:rPr>
             </w:pPr>
-            <w:proofErr w:type="spellStart"/>
             <w:r>
               <w:rPr>
                 <w:rFonts w:ascii="Times New Roman" w:eastAsia="Times New Roman" w:hAnsi="Times New Roman" w:cs="Times New Roman"/>
@@ -3182,7 +2787,6 @@
               </w:rPr>
               <w:t>onreset</w:t>
             </w:r>
-            <w:proofErr w:type="spellEnd"/>
           </w:p>
         </w:tc>
         <w:tc>
@@ -3263,29 +2867,7 @@
                 <w:szCs w:val="24"/>
                 <w:lang w:eastAsia="es-ES"/>
               </w:rPr>
-              <w:t>&lt;</w:t>
-            </w:r>
-            <w:proofErr w:type="spellStart"/>
-            <w:r>
-              <w:rPr>
-                <w:rFonts w:ascii="Times New Roman" w:eastAsia="Times New Roman" w:hAnsi="Times New Roman" w:cs="Times New Roman"/>
-                <w:color w:val="555555"/>
-                <w:sz w:val="24"/>
-                <w:szCs w:val="24"/>
-                <w:lang w:eastAsia="es-ES"/>
-              </w:rPr>
-              <w:t>form</w:t>
-            </w:r>
-            <w:proofErr w:type="spellEnd"/>
-            <w:r>
-              <w:rPr>
-                <w:rFonts w:ascii="Times New Roman" w:eastAsia="Times New Roman" w:hAnsi="Times New Roman" w:cs="Times New Roman"/>
-                <w:color w:val="555555"/>
-                <w:sz w:val="24"/>
-                <w:szCs w:val="24"/>
-                <w:lang w:eastAsia="es-ES"/>
-              </w:rPr>
-              <w:t>&gt;</w:t>
+              <w:t>&lt;form&gt;</w:t>
             </w:r>
           </w:p>
         </w:tc>
@@ -3320,7 +2902,6 @@
                 <w:lang w:eastAsia="es-ES"/>
               </w:rPr>
             </w:pPr>
-            <w:proofErr w:type="spellStart"/>
             <w:r>
               <w:rPr>
                 <w:rFonts w:ascii="Times New Roman" w:eastAsia="Times New Roman" w:hAnsi="Times New Roman" w:cs="Times New Roman"/>
@@ -3331,7 +2912,6 @@
               </w:rPr>
               <w:t>onresize</w:t>
             </w:r>
-            <w:proofErr w:type="spellEnd"/>
           </w:p>
         </w:tc>
         <w:tc>
@@ -3412,29 +2992,7 @@
                 <w:szCs w:val="24"/>
                 <w:lang w:eastAsia="es-ES"/>
               </w:rPr>
-              <w:t>&lt;</w:t>
-            </w:r>
-            <w:proofErr w:type="spellStart"/>
-            <w:r>
-              <w:rPr>
-                <w:rFonts w:ascii="Times New Roman" w:eastAsia="Times New Roman" w:hAnsi="Times New Roman" w:cs="Times New Roman"/>
-                <w:color w:val="555555"/>
-                <w:sz w:val="24"/>
-                <w:szCs w:val="24"/>
-                <w:lang w:eastAsia="es-ES"/>
-              </w:rPr>
-              <w:t>body</w:t>
-            </w:r>
-            <w:proofErr w:type="spellEnd"/>
-            <w:r>
-              <w:rPr>
-                <w:rFonts w:ascii="Times New Roman" w:eastAsia="Times New Roman" w:hAnsi="Times New Roman" w:cs="Times New Roman"/>
-                <w:color w:val="555555"/>
-                <w:sz w:val="24"/>
-                <w:szCs w:val="24"/>
-                <w:lang w:eastAsia="es-ES"/>
-              </w:rPr>
-              <w:t>&gt;</w:t>
+              <w:t>&lt;body&gt;</w:t>
             </w:r>
           </w:p>
         </w:tc>
@@ -3469,7 +3027,6 @@
                 <w:lang w:eastAsia="es-ES"/>
               </w:rPr>
             </w:pPr>
-            <w:proofErr w:type="spellStart"/>
             <w:r>
               <w:rPr>
                 <w:rFonts w:ascii="Times New Roman" w:eastAsia="Times New Roman" w:hAnsi="Times New Roman" w:cs="Times New Roman"/>
@@ -3480,7 +3037,6 @@
               </w:rPr>
               <w:t>onselect</w:t>
             </w:r>
-            <w:proofErr w:type="spellEnd"/>
           </w:p>
         </w:tc>
         <w:tc>
@@ -3522,6 +3078,8 @@
               </w:rPr>
               <w:t>Seleccionar un texto</w:t>
             </w:r>
+            <w:bookmarkStart w:id="0" w:name="_GoBack"/>
+            <w:bookmarkEnd w:id="0"/>
           </w:p>
         </w:tc>
         <w:tc>
@@ -3561,29 +3119,7 @@
                 <w:szCs w:val="24"/>
                 <w:lang w:eastAsia="es-ES"/>
               </w:rPr>
-              <w:t>&lt;input&gt;, &lt;</w:t>
-            </w:r>
-            <w:proofErr w:type="spellStart"/>
-            <w:r>
-              <w:rPr>
-                <w:rFonts w:ascii="Times New Roman" w:eastAsia="Times New Roman" w:hAnsi="Times New Roman" w:cs="Times New Roman"/>
-                <w:color w:val="555555"/>
-                <w:sz w:val="24"/>
-                <w:szCs w:val="24"/>
-                <w:lang w:eastAsia="es-ES"/>
-              </w:rPr>
-              <w:t>textarea</w:t>
-            </w:r>
-            <w:proofErr w:type="spellEnd"/>
-            <w:r>
-              <w:rPr>
-                <w:rFonts w:ascii="Times New Roman" w:eastAsia="Times New Roman" w:hAnsi="Times New Roman" w:cs="Times New Roman"/>
-                <w:color w:val="555555"/>
-                <w:sz w:val="24"/>
-                <w:szCs w:val="24"/>
-                <w:lang w:eastAsia="es-ES"/>
-              </w:rPr>
-              <w:t>&gt;</w:t>
+              <w:t>&lt;input&gt;, &lt;textarea&gt;</w:t>
             </w:r>
           </w:p>
         </w:tc>
@@ -3618,7 +3154,6 @@
                 <w:lang w:eastAsia="es-ES"/>
               </w:rPr>
             </w:pPr>
-            <w:proofErr w:type="spellStart"/>
             <w:r>
               <w:rPr>
                 <w:rFonts w:ascii="Times New Roman" w:eastAsia="Times New Roman" w:hAnsi="Times New Roman" w:cs="Times New Roman"/>
@@ -3629,7 +3164,6 @@
               </w:rPr>
               <w:t>onsubmit</w:t>
             </w:r>
-            <w:proofErr w:type="spellEnd"/>
           </w:p>
         </w:tc>
         <w:tc>
@@ -3723,7 +3257,6 @@
                 <w:lang w:eastAsia="es-ES"/>
               </w:rPr>
             </w:pPr>
-            <w:proofErr w:type="spellStart"/>
             <w:r>
               <w:rPr>
                 <w:rFonts w:ascii="Times New Roman" w:eastAsia="Times New Roman" w:hAnsi="Times New Roman" w:cs="Times New Roman"/>
@@ -3734,7 +3267,6 @@
               </w:rPr>
               <w:t>onunload</w:t>
             </w:r>
-            <w:proofErr w:type="spellEnd"/>
           </w:p>
         </w:tc>
         <w:tc>
@@ -3962,29 +3494,7 @@
           <w:sz w:val="24"/>
           <w:szCs w:val="24"/>
         </w:rPr>
-        <w:t>Diferencia entre .</w:t>
-      </w:r>
-      <w:proofErr w:type="gramStart"/>
-      <w:r>
-        <w:rPr>
-          <w:rFonts w:ascii="Times New Roman" w:hAnsi="Times New Roman" w:cs="Times New Roman"/>
-          <w:b/>
-          <w:color w:val="000000"/>
-          <w:sz w:val="24"/>
-          <w:szCs w:val="24"/>
-        </w:rPr>
-        <w:t>on(</w:t>
-      </w:r>
-      <w:proofErr w:type="gramEnd"/>
-      <w:r>
-        <w:rPr>
-          <w:rFonts w:ascii="Times New Roman" w:hAnsi="Times New Roman" w:cs="Times New Roman"/>
-          <w:b/>
-          <w:color w:val="000000"/>
-          <w:sz w:val="24"/>
-          <w:szCs w:val="24"/>
-        </w:rPr>
-        <w:t>), .live(). bind() y .delegate()</w:t>
+        <w:t>Diferencia entre .on(), .live(). bind() y .delegate()</w:t>
       </w:r>
     </w:p>
     <w:p>
@@ -4022,7 +3532,6 @@
         </w:rPr>
         <w:t xml:space="preserve">Con el método </w:t>
       </w:r>
-      <w:proofErr w:type="gramStart"/>
       <w:r>
         <w:rPr>
           <w:rFonts w:ascii="Times New Roman" w:hAnsi="Times New Roman" w:cs="Times New Roman"/>
@@ -4040,17 +3549,7 @@
           <w:sz w:val="24"/>
           <w:szCs w:val="24"/>
         </w:rPr>
-        <w:t>(</w:t>
-      </w:r>
-      <w:proofErr w:type="gramEnd"/>
-      <w:r>
-        <w:rPr>
-          <w:rFonts w:ascii="Times New Roman" w:hAnsi="Times New Roman" w:cs="Times New Roman"/>
-          <w:color w:val="000000"/>
-          <w:sz w:val="24"/>
-          <w:szCs w:val="24"/>
-        </w:rPr>
-        <w:t>) podemos definir de una manera genérica cualquier tipo de evento</w:t>
+        <w:t>() podemos definir de una manera genérica cualquier tipo de evento</w:t>
       </w:r>
       <w:r>
         <w:t xml:space="preserve"> </w:t>
@@ -4095,7 +3594,6 @@
         </w:rPr>
         <w:t xml:space="preserve">El método </w:t>
       </w:r>
-      <w:proofErr w:type="gramStart"/>
       <w:r>
         <w:rPr>
           <w:rFonts w:ascii="Times New Roman" w:hAnsi="Times New Roman" w:cs="Times New Roman"/>
@@ -4113,17 +3611,7 @@
           <w:sz w:val="24"/>
           <w:szCs w:val="24"/>
         </w:rPr>
-        <w:t>(</w:t>
-      </w:r>
-      <w:proofErr w:type="gramEnd"/>
-      <w:r>
-        <w:rPr>
-          <w:rFonts w:ascii="Times New Roman" w:hAnsi="Times New Roman" w:cs="Times New Roman"/>
-          <w:color w:val="000000"/>
-          <w:sz w:val="24"/>
-          <w:szCs w:val="24"/>
-        </w:rPr>
-        <w:t>) es igual que bind() pero la asignación del evento afectará a los elementos que se puedan definir en un futuro y que casen con ese selector.</w:t>
+        <w:t>() es igual que bind() pero la asignación del evento afectará a los elementos que se puedan definir en un futuro y que casen con ese selector.</w:t>
       </w:r>
     </w:p>
     <w:p>
@@ -4147,7 +3635,6 @@
         </w:rPr>
         <w:t xml:space="preserve">El método </w:t>
       </w:r>
-      <w:proofErr w:type="gramStart"/>
       <w:r>
         <w:rPr>
           <w:rFonts w:ascii="Times New Roman" w:hAnsi="Times New Roman" w:cs="Times New Roman"/>
@@ -4165,17 +3652,7 @@
           <w:sz w:val="24"/>
           <w:szCs w:val="24"/>
         </w:rPr>
-        <w:t>(</w:t>
-      </w:r>
-      <w:proofErr w:type="gramEnd"/>
-      <w:r>
-        <w:rPr>
-          <w:rFonts w:ascii="Times New Roman" w:hAnsi="Times New Roman" w:cs="Times New Roman"/>
-          <w:color w:val="000000"/>
-          <w:sz w:val="24"/>
-          <w:szCs w:val="24"/>
-        </w:rPr>
-        <w:t xml:space="preserve">) </w:t>
+        <w:t xml:space="preserve">() </w:t>
       </w:r>
       <w:r>
         <w:rPr>
@@ -4204,6 +3681,19 @@
         </w:rPr>
         <w:t xml:space="preserve"> asignar un evento a un contexto. Por ejemplo, si el botón está (o va a estar, si se añade con posterioridad) dentro de un div con la clase “contenedor”:</w:t>
       </w:r>
+    </w:p>
+    <w:p>
+      <w:pPr>
+        <w:shd w:val="clear" w:color="auto" w:fill="FFFFFF"/>
+        <w:spacing w:after="0" w:line="240" w:lineRule="atLeast"/>
+        <w:ind w:left="480" w:right="240"/>
+        <w:rPr>
+          <w:rFonts w:ascii="Times New Roman" w:hAnsi="Times New Roman" w:cs="Times New Roman"/>
+          <w:color w:val="000000"/>
+          <w:sz w:val="24"/>
+          <w:szCs w:val="24"/>
+        </w:rPr>
+      </w:pPr>
     </w:p>
     <w:p>
       <w:pPr>
@@ -4212,14 +3702,17 @@
         <w:ind w:left="1416" w:right="240"/>
         <w:rPr>
           <w:rFonts w:ascii="Times New Roman" w:hAnsi="Times New Roman" w:cs="Times New Roman"/>
-          <w:color w:val="000000"/>
-          <w:sz w:val="24"/>
-          <w:szCs w:val="24"/>
-        </w:rPr>
-      </w:pPr>
-      <w:r>
-        <w:rPr>
-          <w:rFonts w:ascii="Times New Roman" w:hAnsi="Times New Roman" w:cs="Times New Roman"/>
+          <w:b/>
+          <w:color w:val="000000"/>
+          <w:sz w:val="24"/>
+          <w:szCs w:val="24"/>
+          <w:highlight w:val="cyan"/>
+        </w:rPr>
+      </w:pPr>
+      <w:r>
+        <w:rPr>
+          <w:rFonts w:ascii="Times New Roman" w:hAnsi="Times New Roman" w:cs="Times New Roman"/>
+          <w:b/>
           <w:color w:val="000000"/>
           <w:sz w:val="24"/>
           <w:szCs w:val="24"/>
@@ -4229,91 +3722,13 @@
       <w:r>
         <w:rPr>
           <w:rFonts w:ascii="Times New Roman" w:hAnsi="Times New Roman" w:cs="Times New Roman"/>
-          <w:color w:val="000000"/>
-          <w:sz w:val="24"/>
-          <w:szCs w:val="24"/>
-        </w:rPr>
-        <w:t>$('</w:t>
-      </w:r>
-      <w:proofErr w:type="spellStart"/>
-      <w:r>
-        <w:rPr>
-          <w:rFonts w:ascii="Times New Roman" w:hAnsi="Times New Roman" w:cs="Times New Roman"/>
-          <w:color w:val="000000"/>
-          <w:sz w:val="24"/>
-          <w:szCs w:val="24"/>
-        </w:rPr>
-        <w:t>div.contenedor</w:t>
-      </w:r>
-      <w:proofErr w:type="spellEnd"/>
-      <w:r>
-        <w:rPr>
-          <w:rFonts w:ascii="Times New Roman" w:hAnsi="Times New Roman" w:cs="Times New Roman"/>
-          <w:color w:val="000000"/>
-          <w:sz w:val="24"/>
-          <w:szCs w:val="24"/>
-        </w:rPr>
-        <w:t>').</w:t>
-      </w:r>
-      <w:proofErr w:type="gramStart"/>
-      <w:r>
-        <w:rPr>
-          <w:rFonts w:ascii="Times New Roman" w:hAnsi="Times New Roman" w:cs="Times New Roman"/>
-          <w:color w:val="000000"/>
-          <w:sz w:val="24"/>
-          <w:szCs w:val="24"/>
-        </w:rPr>
-        <w:t>delegate(</w:t>
-      </w:r>
-      <w:proofErr w:type="gramEnd"/>
-      <w:r>
-        <w:rPr>
-          <w:rFonts w:ascii="Times New Roman" w:hAnsi="Times New Roman" w:cs="Times New Roman"/>
-          <w:color w:val="000000"/>
-          <w:sz w:val="24"/>
-          <w:szCs w:val="24"/>
-        </w:rPr>
-        <w:t>'</w:t>
-      </w:r>
-      <w:proofErr w:type="spellStart"/>
-      <w:r>
-        <w:rPr>
-          <w:rFonts w:ascii="Times New Roman" w:hAnsi="Times New Roman" w:cs="Times New Roman"/>
-          <w:color w:val="000000"/>
-          <w:sz w:val="24"/>
-          <w:szCs w:val="24"/>
-        </w:rPr>
-        <w:t>button</w:t>
-      </w:r>
-      <w:proofErr w:type="spellEnd"/>
-      <w:r>
-        <w:rPr>
-          <w:rFonts w:ascii="Times New Roman" w:hAnsi="Times New Roman" w:cs="Times New Roman"/>
-          <w:color w:val="000000"/>
-          <w:sz w:val="24"/>
-          <w:szCs w:val="24"/>
-        </w:rPr>
-        <w:t>', '</w:t>
-      </w:r>
-      <w:proofErr w:type="spellStart"/>
-      <w:r>
-        <w:rPr>
-          <w:rFonts w:ascii="Times New Roman" w:hAnsi="Times New Roman" w:cs="Times New Roman"/>
-          <w:color w:val="000000"/>
-          <w:sz w:val="24"/>
-          <w:szCs w:val="24"/>
-        </w:rPr>
-        <w:t>click</w:t>
-      </w:r>
-      <w:proofErr w:type="spellEnd"/>
-      <w:r>
-        <w:rPr>
-          <w:rFonts w:ascii="Times New Roman" w:hAnsi="Times New Roman" w:cs="Times New Roman"/>
-          <w:color w:val="000000"/>
-          <w:sz w:val="24"/>
-          <w:szCs w:val="24"/>
-        </w:rPr>
-        <w:t>', function() {</w:t>
+          <w:b/>
+          <w:color w:val="000000"/>
+          <w:sz w:val="24"/>
+          <w:szCs w:val="24"/>
+          <w:highlight w:val="cyan"/>
+        </w:rPr>
+        <w:t>$('div.contenedor').delegate('button', 'click', function() {</w:t>
       </w:r>
     </w:p>
     <w:p>
@@ -4323,59 +3738,23 @@
         <w:ind w:left="1416" w:right="240"/>
         <w:rPr>
           <w:rFonts w:ascii="Times New Roman" w:hAnsi="Times New Roman" w:cs="Times New Roman"/>
-          <w:color w:val="000000"/>
-          <w:sz w:val="24"/>
-          <w:szCs w:val="24"/>
-        </w:rPr>
-      </w:pPr>
-      <w:r>
-        <w:rPr>
-          <w:rFonts w:ascii="Times New Roman" w:hAnsi="Times New Roman" w:cs="Times New Roman"/>
-          <w:color w:val="000000"/>
-          <w:sz w:val="24"/>
-          <w:szCs w:val="24"/>
-        </w:rPr>
-        <w:t xml:space="preserve">    // </w:t>
-      </w:r>
-      <w:proofErr w:type="gramStart"/>
-      <w:r>
-        <w:rPr>
-          <w:rFonts w:ascii="Times New Roman" w:hAnsi="Times New Roman" w:cs="Times New Roman"/>
-          <w:color w:val="000000"/>
-          <w:sz w:val="24"/>
-          <w:szCs w:val="24"/>
-        </w:rPr>
-        <w:t>código</w:t>
-      </w:r>
-      <w:proofErr w:type="gramEnd"/>
-      <w:r>
-        <w:rPr>
-          <w:rFonts w:ascii="Times New Roman" w:hAnsi="Times New Roman" w:cs="Times New Roman"/>
-          <w:color w:val="000000"/>
-          <w:sz w:val="24"/>
-          <w:szCs w:val="24"/>
-        </w:rPr>
-        <w:t xml:space="preserve"> a ejecutar cuando se haga </w:t>
-      </w:r>
-      <w:proofErr w:type="spellStart"/>
-      <w:r>
-        <w:rPr>
-          <w:rFonts w:ascii="Times New Roman" w:hAnsi="Times New Roman" w:cs="Times New Roman"/>
-          <w:color w:val="000000"/>
-          <w:sz w:val="24"/>
-          <w:szCs w:val="24"/>
-        </w:rPr>
-        <w:t>click</w:t>
-      </w:r>
-      <w:proofErr w:type="spellEnd"/>
-      <w:r>
-        <w:rPr>
-          <w:rFonts w:ascii="Times New Roman" w:hAnsi="Times New Roman" w:cs="Times New Roman"/>
-          <w:color w:val="000000"/>
-          <w:sz w:val="24"/>
-          <w:szCs w:val="24"/>
-        </w:rPr>
-        <w:t xml:space="preserve"> en el botón</w:t>
+          <w:b/>
+          <w:color w:val="000000"/>
+          <w:sz w:val="24"/>
+          <w:szCs w:val="24"/>
+          <w:highlight w:val="cyan"/>
+        </w:rPr>
+      </w:pPr>
+      <w:r>
+        <w:rPr>
+          <w:rFonts w:ascii="Times New Roman" w:hAnsi="Times New Roman" w:cs="Times New Roman"/>
+          <w:b/>
+          <w:color w:val="000000"/>
+          <w:sz w:val="24"/>
+          <w:szCs w:val="24"/>
+          <w:highlight w:val="cyan"/>
+        </w:rPr>
+        <w:t xml:space="preserve">    // código a ejecutar cuando se haga click en el botón</w:t>
       </w:r>
     </w:p>
     <w:p>
@@ -4385,17 +3764,20 @@
         <w:ind w:left="1416" w:right="240"/>
         <w:rPr>
           <w:rFonts w:ascii="Times New Roman" w:hAnsi="Times New Roman" w:cs="Times New Roman"/>
-          <w:color w:val="000000"/>
-          <w:sz w:val="24"/>
-          <w:szCs w:val="24"/>
-        </w:rPr>
-      </w:pPr>
-      <w:r>
-        <w:rPr>
-          <w:rFonts w:ascii="Times New Roman" w:hAnsi="Times New Roman" w:cs="Times New Roman"/>
-          <w:color w:val="000000"/>
-          <w:sz w:val="24"/>
-          <w:szCs w:val="24"/>
+          <w:b/>
+          <w:color w:val="000000"/>
+          <w:sz w:val="24"/>
+          <w:szCs w:val="24"/>
+        </w:rPr>
+      </w:pPr>
+      <w:r>
+        <w:rPr>
+          <w:rFonts w:ascii="Times New Roman" w:hAnsi="Times New Roman" w:cs="Times New Roman"/>
+          <w:b/>
+          <w:color w:val="000000"/>
+          <w:sz w:val="24"/>
+          <w:szCs w:val="24"/>
+          <w:highlight w:val="cyan"/>
         </w:rPr>
         <w:t xml:space="preserve">  });</w:t>
       </w:r>
@@ -4404,60 +3786,197 @@
       <w:pPr>
         <w:shd w:val="clear" w:color="auto" w:fill="FFFFFF"/>
         <w:spacing w:after="0" w:line="240" w:lineRule="atLeast"/>
-        <w:ind w:left="1416" w:right="240"/>
-        <w:rPr>
-          <w:rFonts w:ascii="Times New Roman" w:hAnsi="Times New Roman" w:cs="Times New Roman"/>
-          <w:color w:val="000000"/>
-          <w:sz w:val="24"/>
-          <w:szCs w:val="24"/>
-        </w:rPr>
-      </w:pPr>
+        <w:ind w:right="240"/>
+        <w:rPr>
+          <w:rFonts w:ascii="Times New Roman" w:hAnsi="Times New Roman" w:cs="Times New Roman"/>
+          <w:color w:val="000000"/>
+          <w:sz w:val="24"/>
+          <w:szCs w:val="24"/>
+        </w:rPr>
+      </w:pPr>
+      <w:r>
+        <w:rPr>
+          <w:rFonts w:ascii="Times New Roman" w:hAnsi="Times New Roman" w:cs="Times New Roman"/>
+          <w:color w:val="000000"/>
+          <w:sz w:val="24"/>
+          <w:szCs w:val="24"/>
+        </w:rPr>
+        <w:t xml:space="preserve">        </w:t>
+      </w:r>
     </w:p>
     <w:p>
       <w:pPr>
         <w:shd w:val="clear" w:color="auto" w:fill="FFFFFF"/>
         <w:spacing w:after="0" w:line="240" w:lineRule="atLeast"/>
-        <w:ind w:left="1416" w:right="240"/>
-        <w:rPr>
-          <w:rFonts w:ascii="Times New Roman" w:hAnsi="Times New Roman" w:cs="Times New Roman"/>
-          <w:color w:val="000000"/>
-          <w:sz w:val="24"/>
-          <w:szCs w:val="24"/>
-        </w:rPr>
-      </w:pPr>
-      <w:bookmarkStart w:id="0" w:name="_GoBack"/>
-      <w:bookmarkEnd w:id="0"/>
-      <w:r>
-        <w:rPr>
-          <w:rFonts w:ascii="Times New Roman" w:hAnsi="Times New Roman" w:cs="Times New Roman"/>
-          <w:color w:val="000000"/>
-          <w:sz w:val="24"/>
-          <w:szCs w:val="24"/>
-        </w:rPr>
-        <w:tab/>
-      </w:r>
-      <w:r>
-        <w:rPr>
-          <w:rFonts w:ascii="Times New Roman" w:hAnsi="Times New Roman" w:cs="Times New Roman"/>
-          <w:color w:val="000000"/>
-          <w:sz w:val="24"/>
-          <w:szCs w:val="24"/>
-        </w:rPr>
-        <w:tab/>
+        <w:ind w:left="708" w:right="240"/>
+        <w:rPr>
+          <w:rFonts w:ascii="Times New Roman" w:hAnsi="Times New Roman" w:cs="Times New Roman"/>
+          <w:color w:val="000000"/>
+          <w:sz w:val="24"/>
+          <w:szCs w:val="24"/>
+        </w:rPr>
+      </w:pPr>
+      <w:r>
+        <w:rPr>
+          <w:rFonts w:ascii="Times New Roman" w:hAnsi="Times New Roman" w:cs="Times New Roman"/>
+          <w:color w:val="000000"/>
+          <w:sz w:val="24"/>
+          <w:szCs w:val="24"/>
+        </w:rPr>
+        <w:t xml:space="preserve">Por último, el método </w:t>
+      </w:r>
+      <w:r>
+        <w:rPr>
+          <w:rFonts w:ascii="Times New Roman" w:hAnsi="Times New Roman" w:cs="Times New Roman"/>
+          <w:b/>
+          <w:color w:val="000000"/>
+          <w:sz w:val="24"/>
+          <w:szCs w:val="24"/>
+        </w:rPr>
+        <w:t>on</w:t>
+      </w:r>
+      <w:r>
+        <w:rPr>
+          <w:rFonts w:ascii="Times New Roman" w:hAnsi="Times New Roman" w:cs="Times New Roman"/>
+          <w:color w:val="000000"/>
+          <w:sz w:val="24"/>
+          <w:szCs w:val="24"/>
+        </w:rPr>
+        <w:t>() del que llaman todos al final y al cabo. Por ejemplo, si tenemos una tabla con 1000 filas en su tbody y queremos aplicarle el mismo evento a todas sus filas:</w:t>
       </w:r>
     </w:p>
     <w:p>
       <w:pPr>
-        <w:rPr>
-          <w:rFonts w:ascii="Times New Roman" w:hAnsi="Times New Roman" w:cs="Times New Roman"/>
-          <w:sz w:val="32"/>
+        <w:shd w:val="clear" w:color="auto" w:fill="FFFFFF"/>
+        <w:spacing w:after="0" w:line="240" w:lineRule="atLeast"/>
+        <w:ind w:left="708" w:right="240"/>
+        <w:rPr>
+          <w:rFonts w:ascii="Times New Roman" w:hAnsi="Times New Roman" w:cs="Times New Roman"/>
+          <w:color w:val="000000"/>
+          <w:sz w:val="24"/>
+          <w:szCs w:val="24"/>
+        </w:rPr>
+      </w:pPr>
+    </w:p>
+    <w:p>
+      <w:pPr>
+        <w:shd w:val="clear" w:color="auto" w:fill="FFFFFF"/>
+        <w:spacing w:after="0" w:line="240" w:lineRule="atLeast"/>
+        <w:ind w:right="240"/>
+        <w:rPr>
+          <w:rFonts w:ascii="Times New Roman" w:hAnsi="Times New Roman" w:cs="Times New Roman"/>
+          <w:b/>
+          <w:color w:val="000000"/>
+          <w:sz w:val="24"/>
+          <w:szCs w:val="24"/>
+          <w:highlight w:val="cyan"/>
+          <w:u w:val="single"/>
+        </w:rPr>
+      </w:pPr>
+      <w:r>
+        <w:rPr>
+          <w:rFonts w:ascii="Times New Roman" w:hAnsi="Times New Roman" w:cs="Times New Roman"/>
+          <w:color w:val="000000"/>
+          <w:sz w:val="24"/>
+          <w:szCs w:val="24"/>
+        </w:rPr>
+        <w:tab/>
+      </w:r>
+      <w:r>
+        <w:rPr>
+          <w:rFonts w:ascii="Times New Roman" w:hAnsi="Times New Roman" w:cs="Times New Roman"/>
+          <w:color w:val="000000"/>
+          <w:sz w:val="24"/>
+          <w:szCs w:val="24"/>
+        </w:rPr>
+        <w:tab/>
+      </w:r>
+      <w:r>
+        <w:rPr>
+          <w:rFonts w:ascii="Times New Roman" w:hAnsi="Times New Roman" w:cs="Times New Roman"/>
+          <w:b/>
+          <w:color w:val="000000"/>
+          <w:sz w:val="24"/>
+          <w:szCs w:val="24"/>
+          <w:highlight w:val="cyan"/>
+          <w:u w:val="single"/>
+        </w:rPr>
+        <w:t>$("#dataTable tbody tr").on("click", function(event){</w:t>
+      </w:r>
+    </w:p>
+    <w:p>
+      <w:pPr>
+        <w:shd w:val="clear" w:color="auto" w:fill="FFFFFF"/>
+        <w:spacing w:after="0" w:line="240" w:lineRule="atLeast"/>
+        <w:ind w:left="1416" w:right="240" w:firstLine="708"/>
+        <w:rPr>
+          <w:rFonts w:ascii="Times New Roman" w:hAnsi="Times New Roman" w:cs="Times New Roman"/>
+          <w:b/>
+          <w:color w:val="000000"/>
+          <w:sz w:val="24"/>
+          <w:szCs w:val="24"/>
+          <w:highlight w:val="cyan"/>
+          <w:u w:val="single"/>
+        </w:rPr>
+      </w:pPr>
+      <w:r>
+        <w:rPr>
+          <w:rFonts w:ascii="Times New Roman" w:hAnsi="Times New Roman" w:cs="Times New Roman"/>
+          <w:b/>
+          <w:color w:val="000000"/>
+          <w:sz w:val="24"/>
+          <w:szCs w:val="24"/>
+          <w:highlight w:val="cyan"/>
+          <w:u w:val="single"/>
+        </w:rPr>
+        <w:t>alert($(this).text());</w:t>
+      </w:r>
+    </w:p>
+    <w:p>
+      <w:pPr>
+        <w:shd w:val="clear" w:color="auto" w:fill="FFFFFF"/>
+        <w:spacing w:after="0" w:line="240" w:lineRule="atLeast"/>
+        <w:ind w:left="708" w:right="240" w:firstLine="708"/>
+        <w:rPr>
+          <w:rFonts w:ascii="Times New Roman" w:hAnsi="Times New Roman" w:cs="Times New Roman"/>
+          <w:b/>
+          <w:color w:val="000000"/>
+          <w:sz w:val="24"/>
+          <w:szCs w:val="24"/>
+          <w:u w:val="single"/>
+        </w:rPr>
+      </w:pPr>
+      <w:r>
+        <w:rPr>
+          <w:rFonts w:ascii="Times New Roman" w:hAnsi="Times New Roman" w:cs="Times New Roman"/>
+          <w:b/>
+          <w:color w:val="000000"/>
+          <w:sz w:val="24"/>
+          <w:szCs w:val="24"/>
+          <w:highlight w:val="cyan"/>
+          <w:u w:val="single"/>
+        </w:rPr>
+        <w:t>});</w:t>
+      </w:r>
+    </w:p>
+    <w:p>
+      <w:pPr>
+        <w:shd w:val="clear" w:color="auto" w:fill="FFFFFF"/>
+        <w:spacing w:after="0" w:line="240" w:lineRule="atLeast"/>
+        <w:ind w:right="240"/>
+        <w:rPr>
+          <w:rFonts w:ascii="Times New Roman" w:hAnsi="Times New Roman" w:cs="Times New Roman"/>
+          <w:color w:val="000000"/>
+          <w:sz w:val="24"/>
+          <w:szCs w:val="24"/>
         </w:rPr>
       </w:pPr>
     </w:p>
     <w:sectPr>
       <w:headerReference w:type="default" r:id="rId17"/>
+      <w:footerReference w:type="default" r:id="rId18"/>
       <w:pgSz w:w="11906" w:h="16838"/>
-      <w:pgMar w:top="1418" w:right="1418" w:bottom="1418" w:left="1418" w:header="709" w:footer="709" w:gutter="0"/>
+      <w:pgMar w:top="1418" w:right="1304" w:bottom="1418" w:left="1361" w:header="709" w:footer="709" w:gutter="0"/>
       <w:cols w:space="708"/>
       <w:docGrid w:linePitch="360"/>
     </w:sectPr>
@@ -4488,6 +4007,161 @@
     </w:p>
   </w:endnote>
 </w:endnotes>
+</file>
+
+<file path=word/footer1.xml><?xml version="1.0" encoding="utf-8"?>
+<w:ftr xmlns:wpc="http://schemas.microsoft.com/office/word/2010/wordprocessingCanvas" xmlns:mc="http://schemas.openxmlformats.org/markup-compatibility/2006" xmlns:o="urn:schemas-microsoft-com:office:office" xmlns:r="http://schemas.openxmlformats.org/officeDocument/2006/relationships" xmlns:m="http://schemas.openxmlformats.org/officeDocument/2006/math" xmlns:v="urn:schemas-microsoft-com:vml" xmlns:wp14="http://schemas.microsoft.com/office/word/2010/wordprocessingDrawing" xmlns:wp="http://schemas.openxmlformats.org/drawingml/2006/wordprocessingDrawing" xmlns:w10="urn:schemas-microsoft-com:office:word" xmlns:w="http://schemas.openxmlformats.org/wordprocessingml/2006/main" xmlns:w14="http://schemas.microsoft.com/office/word/2010/wordml" xmlns:w15="http://schemas.microsoft.com/office/word/2012/wordml" xmlns:wpg="http://schemas.microsoft.com/office/word/2010/wordprocessingGroup" xmlns:wpi="http://schemas.microsoft.com/office/word/2010/wordprocessingInk" xmlns:wne="http://schemas.microsoft.com/office/word/2006/wordml" xmlns:wps="http://schemas.microsoft.com/office/word/2010/wordprocessingShape" mc:Ignorable="w14 w15 wp14">
+  <w:p>
+    <w:pPr>
+      <w:pStyle w:val="Piedepgina"/>
+    </w:pPr>
+    <w:r>
+      <w:rPr>
+        <w:noProof/>
+        <w:color w:val="5B9BD5" w:themeColor="accent1"/>
+      </w:rPr>
+      <mc:AlternateContent>
+        <mc:Choice Requires="wps">
+          <w:drawing>
+            <wp:anchor distT="0" distB="0" distL="114300" distR="114300" simplePos="0" relativeHeight="251659264" behindDoc="0" locked="0" layoutInCell="1" allowOverlap="1">
+              <wp:simplePos x="0" y="0"/>
+              <wp:positionH relativeFrom="page">
+                <wp:align>center</wp:align>
+              </wp:positionH>
+              <wp:positionV relativeFrom="page">
+                <wp:align>center</wp:align>
+              </wp:positionV>
+              <wp:extent cx="7364730" cy="9528810"/>
+              <wp:effectExtent l="0" t="0" r="26670" b="26670"/>
+              <wp:wrapNone/>
+              <wp:docPr id="452" name="Rectángulo 452"/>
+              <wp:cNvGraphicFramePr/>
+              <a:graphic xmlns:a="http://schemas.openxmlformats.org/drawingml/2006/main">
+                <a:graphicData uri="http://schemas.microsoft.com/office/word/2010/wordprocessingShape">
+                  <wps:wsp>
+                    <wps:cNvSpPr/>
+                    <wps:spPr>
+                      <a:xfrm>
+                        <a:off x="0" y="0"/>
+                        <a:ext cx="7364730" cy="9528810"/>
+                      </a:xfrm>
+                      <a:prstGeom prst="rect">
+                        <a:avLst/>
+                      </a:prstGeom>
+                      <a:noFill/>
+                      <a:ln w="15875">
+                        <a:solidFill>
+                          <a:schemeClr val="bg2">
+                            <a:lumMod val="50000"/>
+                          </a:schemeClr>
+                        </a:solidFill>
+                      </a:ln>
+                    </wps:spPr>
+                    <wps:style>
+                      <a:lnRef idx="2">
+                        <a:schemeClr val="accent1">
+                          <a:shade val="50000"/>
+                        </a:schemeClr>
+                      </a:lnRef>
+                      <a:fillRef idx="1">
+                        <a:schemeClr val="accent1"/>
+                      </a:fillRef>
+                      <a:effectRef idx="0">
+                        <a:schemeClr val="accent1"/>
+                      </a:effectRef>
+                      <a:fontRef idx="minor">
+                        <a:schemeClr val="lt1"/>
+                      </a:fontRef>
+                    </wps:style>
+                    <wps:bodyPr rot="0" spcFirstLastPara="0" vertOverflow="overflow" horzOverflow="overflow" vert="horz" wrap="square" lIns="91440" tIns="45720" rIns="91440" bIns="45720" numCol="1" spcCol="0" rtlCol="0" fromWordArt="0" anchor="ctr" anchorCtr="0" forceAA="0" compatLnSpc="1">
+                      <a:prstTxWarp prst="textNoShape">
+                        <a:avLst/>
+                      </a:prstTxWarp>
+                      <a:noAutofit/>
+                    </wps:bodyPr>
+                  </wps:wsp>
+                </a:graphicData>
+              </a:graphic>
+              <wp14:sizeRelH relativeFrom="page">
+                <wp14:pctWidth>95000</wp14:pctWidth>
+              </wp14:sizeRelH>
+              <wp14:sizeRelV relativeFrom="page">
+                <wp14:pctHeight>95000</wp14:pctHeight>
+              </wp14:sizeRelV>
+            </wp:anchor>
+          </w:drawing>
+        </mc:Choice>
+        <mc:Fallback>
+          <w:pict>
+            <v:rect w14:anchorId="0F9ACB5A" id="Rectángulo 452" o:spid="_x0000_s1026" style="position:absolute;margin-left:0;margin-top:0;width:579.9pt;height:750.3pt;z-index:251659264;visibility:visible;mso-wrap-style:square;mso-width-percent:950;mso-height-percent:950;mso-wrap-distance-left:9pt;mso-wrap-distance-top:0;mso-wrap-distance-right:9pt;mso-wrap-distance-bottom:0;mso-position-horizontal:center;mso-position-horizontal-relative:page;mso-position-vertical:center;mso-position-vertical-relative:page;mso-width-percent:950;mso-height-percent:950;mso-width-relative:page;mso-height-relative:page;v-text-anchor:middle" o:gfxdata="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" filled="f" strokecolor="#747070 [1614]" strokeweight="1.25pt">
+              <w10:wrap anchorx="page" anchory="page"/>
+            </v:rect>
+          </w:pict>
+        </mc:Fallback>
+      </mc:AlternateContent>
+    </w:r>
+    <w:r>
+      <w:rPr>
+        <w:color w:val="5B9BD5" w:themeColor="accent1"/>
+      </w:rPr>
+      <w:t xml:space="preserve"> </w:t>
+    </w:r>
+    <w:r>
+      <w:rPr>
+        <w:rFonts w:asciiTheme="majorHAnsi" w:eastAsiaTheme="majorEastAsia" w:hAnsiTheme="majorHAnsi" w:cstheme="majorBidi"/>
+        <w:color w:val="5B9BD5" w:themeColor="accent1"/>
+        <w:sz w:val="20"/>
+        <w:szCs w:val="20"/>
+      </w:rPr>
+      <w:t xml:space="preserve">pág. </w:t>
+    </w:r>
+    <w:r>
+      <w:rPr>
+        <w:rFonts w:eastAsiaTheme="minorEastAsia"/>
+        <w:color w:val="5B9BD5" w:themeColor="accent1"/>
+        <w:sz w:val="20"/>
+        <w:szCs w:val="20"/>
+      </w:rPr>
+      <w:fldChar w:fldCharType="begin"/>
+    </w:r>
+    <w:r>
+      <w:rPr>
+        <w:color w:val="5B9BD5" w:themeColor="accent1"/>
+        <w:sz w:val="20"/>
+        <w:szCs w:val="20"/>
+      </w:rPr>
+      <w:instrText>PAGE    \* MERGEFORMAT</w:instrText>
+    </w:r>
+    <w:r>
+      <w:rPr>
+        <w:rFonts w:eastAsiaTheme="minorEastAsia"/>
+        <w:color w:val="5B9BD5" w:themeColor="accent1"/>
+        <w:sz w:val="20"/>
+        <w:szCs w:val="20"/>
+      </w:rPr>
+      <w:fldChar w:fldCharType="separate"/>
+    </w:r>
+    <w:r>
+      <w:rPr>
+        <w:rFonts w:asciiTheme="majorHAnsi" w:eastAsiaTheme="majorEastAsia" w:hAnsiTheme="majorHAnsi" w:cstheme="majorBidi"/>
+        <w:noProof/>
+        <w:color w:val="5B9BD5" w:themeColor="accent1"/>
+        <w:sz w:val="20"/>
+        <w:szCs w:val="20"/>
+      </w:rPr>
+      <w:t>1</w:t>
+    </w:r>
+    <w:r>
+      <w:rPr>
+        <w:rFonts w:asciiTheme="majorHAnsi" w:eastAsiaTheme="majorEastAsia" w:hAnsiTheme="majorHAnsi" w:cstheme="majorBidi"/>
+        <w:color w:val="5B9BD5" w:themeColor="accent1"/>
+        <w:sz w:val="20"/>
+        <w:szCs w:val="20"/>
+      </w:rPr>
+      <w:fldChar w:fldCharType="end"/>
+    </w:r>
+  </w:p>
+</w:ftr>
 </file>
 
 <file path=word/footnotes.xml><?xml version="1.0" encoding="utf-8"?>
@@ -4529,7 +4203,7 @@
       <w:t xml:space="preserve">        </w:t>
     </w:r>
     <w:r>
-      <w:tab/>
+      <w:t xml:space="preserve">                                      </w:t>
     </w:r>
     <w:r>
       <w:t xml:space="preserve">Desarrollo web entorno cliente </w:t>
@@ -4545,6 +4219,9 @@
     </w:r>
     <w:r>
       <w:t xml:space="preserve"> Parte IV</w:t>
+    </w:r>
+    <w:r>
+      <w:t>, V, VI</w:t>
     </w:r>
   </w:p>
 </w:hdr>
@@ -6061,7 +5738,7 @@
 </file>
 
 <file path=customXml/itemProps1.xml><?xml version="1.0" encoding="utf-8"?>
-<ds:datastoreItem xmlns:ds="http://schemas.openxmlformats.org/officeDocument/2006/customXml" ds:itemID="{E1A316FE-626C-4B4F-91EF-0C9D5CBEAF03}">
+<ds:datastoreItem xmlns:ds="http://schemas.openxmlformats.org/officeDocument/2006/customXml" ds:itemID="{CE89E24E-EADD-4E7D-92A1-A62B13EFCEAB}">
   <ds:schemaRefs>
     <ds:schemaRef ds:uri="http://schemas.openxmlformats.org/officeDocument/2006/bibliography"/>
   </ds:schemaRefs>

</xml_diff>